<commit_message>
Updated Crud operation for employee entity for rest api
</commit_message>
<xml_diff>
--- a/Spring.docx
+++ b/Spring.docx
@@ -30,13 +30,8 @@
           <w:numId w:val="5"/>
         </w:numPr>
       </w:pPr>
-      <w:proofErr w:type="spellStart"/>
-      <w:r>
-        <w:t>SpringBoot</w:t>
-      </w:r>
-      <w:proofErr w:type="spellEnd"/>
-      <w:r>
-        <w:t xml:space="preserve"> Application does not have web.xml to configure the Servlet and filters.</w:t>
+      <w:r>
+        <w:t>SpringBoot Application does not have web.xml to configure the Servlet and filters.</w:t>
       </w:r>
     </w:p>
     <w:p>
@@ -47,13 +42,8 @@
           <w:numId w:val="5"/>
         </w:numPr>
       </w:pPr>
-      <w:proofErr w:type="spellStart"/>
-      <w:r>
-        <w:t>DispatcherServlet</w:t>
-      </w:r>
-      <w:proofErr w:type="spellEnd"/>
-      <w:r>
-        <w:t xml:space="preserve"> is configured automatically by Spring Boot's auto-configuration mechanism.</w:t>
+      <w:r>
+        <w:t>DispatcherServlet is configured automatically by Spring Boot's auto-configuration mechanism.</w:t>
       </w:r>
       <w:r>
         <w:rPr>
@@ -63,19 +53,9 @@
         </w:rPr>
         <w:t xml:space="preserve"> </w:t>
       </w:r>
-      <w:proofErr w:type="spellStart"/>
-      <w:r>
-        <w:t>DispatcherServlet</w:t>
-      </w:r>
-      <w:proofErr w:type="spellEnd"/>
-      <w:r>
-        <w:t xml:space="preserve"> is configured within the </w:t>
-      </w:r>
-      <w:proofErr w:type="spellStart"/>
-      <w:r>
-        <w:t>ServletWebServerFactoryAutoConfiguration</w:t>
-      </w:r>
-      <w:proofErr w:type="spellEnd"/>
+      <w:r>
+        <w:t>DispatcherServlet is configured within the ServletWebServerFactoryAutoConfiguration</w:t>
+      </w:r>
     </w:p>
     <w:p>
       <w:pPr>
@@ -91,7 +71,6 @@
           <w:szCs w:val="24"/>
         </w:rPr>
       </w:pPr>
-      <w:proofErr w:type="spellStart"/>
       <w:r>
         <w:rPr>
           <w:rFonts w:ascii="Courier New" w:eastAsia="Times New Roman" w:hAnsi="Courier New" w:cs="Courier New"/>
@@ -100,7 +79,6 @@
         </w:rPr>
         <w:t>DispatcherServlet</w:t>
       </w:r>
-      <w:proofErr w:type="spellEnd"/>
       <w:r>
         <w:rPr>
           <w:rFonts w:ascii="Times New Roman" w:eastAsia="Times New Roman" w:hAnsi="Times New Roman" w:cs="Times New Roman"/>
@@ -143,43 +121,7 @@
           <w:sz w:val="24"/>
           <w:szCs w:val="24"/>
         </w:rPr>
-        <w:t xml:space="preserve">Dispatcher servlet is responsible for calling appropriate </w:t>
-      </w:r>
-      <w:proofErr w:type="gramStart"/>
-      <w:r>
-        <w:rPr>
-          <w:rFonts w:ascii="Times New Roman" w:eastAsia="Times New Roman" w:hAnsi="Times New Roman" w:cs="Times New Roman"/>
-          <w:sz w:val="24"/>
-          <w:szCs w:val="24"/>
-        </w:rPr>
-        <w:t>controller</w:t>
-      </w:r>
-      <w:proofErr w:type="gramEnd"/>
-      <w:r>
-        <w:rPr>
-          <w:rFonts w:ascii="Times New Roman" w:eastAsia="Times New Roman" w:hAnsi="Times New Roman" w:cs="Times New Roman"/>
-          <w:sz w:val="24"/>
-          <w:szCs w:val="24"/>
-        </w:rPr>
-        <w:t xml:space="preserve"> to handle </w:t>
-      </w:r>
-      <w:proofErr w:type="gramStart"/>
-      <w:r>
-        <w:rPr>
-          <w:rFonts w:ascii="Times New Roman" w:eastAsia="Times New Roman" w:hAnsi="Times New Roman" w:cs="Times New Roman"/>
-          <w:sz w:val="24"/>
-          <w:szCs w:val="24"/>
-        </w:rPr>
-        <w:t>request</w:t>
-      </w:r>
-      <w:proofErr w:type="gramEnd"/>
-      <w:r>
-        <w:rPr>
-          <w:rFonts w:ascii="Times New Roman" w:eastAsia="Times New Roman" w:hAnsi="Times New Roman" w:cs="Times New Roman"/>
-          <w:sz w:val="24"/>
-          <w:szCs w:val="24"/>
-        </w:rPr>
-        <w:t xml:space="preserve"> based on request mapping.</w:t>
+        <w:t>Dispatcher servlet is responsible for calling appropriate controller to handle request based on request mapping.</w:t>
       </w:r>
     </w:p>
     <w:p/>
@@ -190,91 +132,12 @@
     </w:p>
     <w:p>
       <w:r>
-        <w:t xml:space="preserve">The filter chain is a sequence of filters applied to an incoming request before it reaches the servlet. Spring Boot automatically registers filters as beans, adding them to the servlet processing chain. When a request arrives, the container invokes the </w:t>
-      </w:r>
-      <w:proofErr w:type="spellStart"/>
-      <w:proofErr w:type="gramStart"/>
-      <w:r>
-        <w:t>doFilter</w:t>
-      </w:r>
-      <w:proofErr w:type="spellEnd"/>
-      <w:r>
-        <w:t>(</w:t>
-      </w:r>
-      <w:proofErr w:type="gramEnd"/>
-      <w:r>
-        <w:t xml:space="preserve">) method of each filter in the chain, in the order they are configured. Each filter can choose to pass the request to the next filter in the chain by calling </w:t>
-      </w:r>
-      <w:proofErr w:type="spellStart"/>
-      <w:proofErr w:type="gramStart"/>
-      <w:r>
-        <w:t>chain.doFilter</w:t>
-      </w:r>
-      <w:proofErr w:type="spellEnd"/>
-      <w:proofErr w:type="gramEnd"/>
-      <w:r>
-        <w:t xml:space="preserve">() or terminate the chain. After all filters have been processed, the request reaches the </w:t>
-      </w:r>
-      <w:proofErr w:type="spellStart"/>
-      <w:r>
-        <w:t>DispatcherServlet</w:t>
-      </w:r>
-      <w:proofErr w:type="spellEnd"/>
-      <w:r>
-        <w:t xml:space="preserve"> for further handling.</w:t>
-      </w:r>
-    </w:p>
-    <w:p>
-      <w:r>
-        <w:t xml:space="preserve">Spring Boot provides several ways to define and configure filters, including </w:t>
-      </w:r>
-      <w:proofErr w:type="gramStart"/>
-      <w:r>
-        <w:t>using @</w:t>
-      </w:r>
-      <w:proofErr w:type="gramEnd"/>
-      <w:r>
-        <w:t xml:space="preserve">Component </w:t>
-      </w:r>
-      <w:proofErr w:type="gramStart"/>
-      <w:r>
-        <w:t>annotation</w:t>
-      </w:r>
-      <w:proofErr w:type="gramEnd"/>
-      <w:r>
-        <w:t xml:space="preserve">, </w:t>
-      </w:r>
-      <w:proofErr w:type="spellStart"/>
-      <w:r>
-        <w:t>FilterRegistrationBean</w:t>
-      </w:r>
-      <w:proofErr w:type="spellEnd"/>
-      <w:r>
-        <w:t xml:space="preserve">, </w:t>
-      </w:r>
-      <w:proofErr w:type="gramStart"/>
-      <w:r>
-        <w:t>or @</w:t>
-      </w:r>
-      <w:proofErr w:type="gramEnd"/>
-      <w:r>
-        <w:t xml:space="preserve">WebFilter annotation. The order of filter execution can be controlled using </w:t>
-      </w:r>
-      <w:proofErr w:type="gramStart"/>
-      <w:r>
-        <w:t>Ordered</w:t>
-      </w:r>
-      <w:proofErr w:type="gramEnd"/>
-      <w:r>
-        <w:t xml:space="preserve"> interface or </w:t>
-      </w:r>
-      <w:proofErr w:type="spellStart"/>
-      <w:r>
-        <w:t>FilterRegistrationBean</w:t>
-      </w:r>
-      <w:proofErr w:type="spellEnd"/>
-      <w:r>
-        <w:t>. Spring Security also relies heavily on filters to implement security features, such as authentication and authorization.</w:t>
+        <w:t>The filter chain is a sequence of filters applied to an incoming request before it reaches the servlet. Spring Boot automatically registers filters as beans, adding them to the servlet processing chain. When a request arrives, the container invokes the doFilter() method of each filter in the chain, in the order they are configured. Each filter can choose to pass the request to the next filter in the chain by calling chain.doFilter() or terminate the chain. After all filters have been processed, the request reaches the DispatcherServlet for further handling.</w:t>
+      </w:r>
+    </w:p>
+    <w:p>
+      <w:r>
+        <w:t>Spring Boot provides several ways to define and configure filters, including using @Component annotation, FilterRegistrationBean, or @WebFilter annotation. The order of filter execution can be controlled using Ordered interface or FilterRegistrationBean. Spring Security also relies heavily on filters to implement security features, such as authentication and authorization.</w:t>
       </w:r>
     </w:p>
     <w:p>
@@ -324,21 +187,12 @@
           <w:bCs/>
         </w:rPr>
       </w:pPr>
-      <w:proofErr w:type="gramStart"/>
       <w:r>
         <w:rPr>
           <w:b/>
           <w:bCs/>
         </w:rPr>
-        <w:t>Using @</w:t>
-      </w:r>
-      <w:proofErr w:type="gramEnd"/>
-      <w:r>
-        <w:rPr>
-          <w:b/>
-          <w:bCs/>
-        </w:rPr>
-        <w:t>Component</w:t>
+        <w:t>Using @Component</w:t>
       </w:r>
     </w:p>
     <w:p>
@@ -403,98 +257,27 @@
           </w:p>
           <w:p>
             <w:r>
-              <w:t>@</w:t>
-            </w:r>
-            <w:proofErr w:type="gramStart"/>
-            <w:r>
-              <w:t>Order(</w:t>
-            </w:r>
-            <w:proofErr w:type="gramEnd"/>
-            <w:r>
-              <w:t>1)</w:t>
+              <w:t>@Order(1)</w:t>
             </w:r>
           </w:p>
           <w:p>
             <w:r>
-              <w:t xml:space="preserve">public class </w:t>
-            </w:r>
-            <w:proofErr w:type="spellStart"/>
-            <w:r>
-              <w:t>MyFilter</w:t>
-            </w:r>
-            <w:proofErr w:type="spellEnd"/>
-            <w:r>
-              <w:t xml:space="preserve"> implements Filter {</w:t>
+              <w:t>public class MyFilter implements Filter {</w:t>
             </w:r>
           </w:p>
           <w:p>
             <w:r>
-              <w:t xml:space="preserve">    </w:t>
-            </w:r>
-            <w:proofErr w:type="gramStart"/>
-            <w:r>
-              <w:t>@Override</w:t>
-            </w:r>
-            <w:proofErr w:type="gramEnd"/>
-          </w:p>
-          <w:p>
-            <w:r>
-              <w:t xml:space="preserve">    public void </w:t>
-            </w:r>
-            <w:proofErr w:type="spellStart"/>
-            <w:proofErr w:type="gramStart"/>
-            <w:r>
-              <w:t>doFilter</w:t>
-            </w:r>
-            <w:proofErr w:type="spellEnd"/>
-            <w:r>
-              <w:t>(</w:t>
-            </w:r>
-            <w:proofErr w:type="spellStart"/>
-            <w:proofErr w:type="gramEnd"/>
-            <w:r>
-              <w:t>ServletRequest</w:t>
-            </w:r>
-            <w:proofErr w:type="spellEnd"/>
-            <w:r>
-              <w:t xml:space="preserve"> request, </w:t>
-            </w:r>
-            <w:proofErr w:type="spellStart"/>
-            <w:r>
-              <w:t>ServletResponse</w:t>
-            </w:r>
-            <w:proofErr w:type="spellEnd"/>
-            <w:r>
-              <w:t xml:space="preserve"> response, </w:t>
-            </w:r>
-            <w:proofErr w:type="spellStart"/>
-            <w:r>
-              <w:t>FilterChain</w:t>
-            </w:r>
-            <w:proofErr w:type="spellEnd"/>
-            <w:r>
-              <w:t xml:space="preserve"> chain)</w:t>
+              <w:t xml:space="preserve">    @Override</w:t>
             </w:r>
           </w:p>
           <w:p>
             <w:r>
-              <w:t xml:space="preserve">            throws </w:t>
+              <w:t xml:space="preserve">    public void doFilter(ServletRequest request, ServletResponse response, FilterChain chain)</w:t>
             </w:r>
-            <w:proofErr w:type="spellStart"/>
+          </w:p>
+          <w:p>
             <w:r>
-              <w:t>IOException</w:t>
-            </w:r>
-            <w:proofErr w:type="spellEnd"/>
-            <w:r>
-              <w:t xml:space="preserve">, </w:t>
-            </w:r>
-            <w:proofErr w:type="spellStart"/>
-            <w:r>
-              <w:t>ServletException</w:t>
-            </w:r>
-            <w:proofErr w:type="spellEnd"/>
-            <w:r>
-              <w:t xml:space="preserve"> {</w:t>
+              <w:t xml:space="preserve">            throws IOException, ServletException {</w:t>
             </w:r>
           </w:p>
           <w:p>
@@ -504,23 +287,8 @@
           </w:p>
           <w:p>
             <w:r>
-              <w:t xml:space="preserve">        </w:t>
+              <w:t xml:space="preserve">        chain.doFilter(request, response);</w:t>
             </w:r>
-            <w:proofErr w:type="spellStart"/>
-            <w:proofErr w:type="gramStart"/>
-            <w:r>
-              <w:t>chain.doFilter</w:t>
-            </w:r>
-            <w:proofErr w:type="spellEnd"/>
-            <w:proofErr w:type="gramEnd"/>
-            <w:r>
-              <w:t>(request, response</w:t>
-            </w:r>
-            <w:proofErr w:type="gramStart"/>
-            <w:r>
-              <w:t>);</w:t>
-            </w:r>
-            <w:proofErr w:type="gramEnd"/>
           </w:p>
           <w:p>
             <w:r>
@@ -545,13 +313,8 @@
         </w:numPr>
       </w:pPr>
       <w:r>
-        <w:t xml:space="preserve">Using </w:t>
-      </w:r>
-      <w:proofErr w:type="spellStart"/>
-      <w:r>
-        <w:t>FilterRegistrationBean</w:t>
-      </w:r>
-      <w:proofErr w:type="spellEnd"/>
+        <w:t>Using FilterRegistrationBean</w:t>
+      </w:r>
     </w:p>
     <w:p>
       <w:pPr>
@@ -560,15 +323,7 @@
       </w:pPr>
       <w:r>
         <w:lastRenderedPageBreak/>
-        <w:t xml:space="preserve">Create a bean of type </w:t>
-      </w:r>
-      <w:proofErr w:type="spellStart"/>
-      <w:r>
-        <w:t>FilterRegistrationBean</w:t>
-      </w:r>
-      <w:proofErr w:type="spellEnd"/>
-      <w:r>
-        <w:t xml:space="preserve"> in a configuration class. This provides more control over the filter's configuration, such as specifying URL patterns and the order of execution.</w:t>
+        <w:t>Create a bean of type FilterRegistrationBean in a configuration class. This provides more control over the filter's configuration, such as specifying URL patterns and the order of execution.</w:t>
       </w:r>
     </w:p>
     <w:tbl>
@@ -600,21 +355,8 @@
             <w:pPr>
               <w:pStyle w:val="ListParagraph"/>
             </w:pPr>
-            <w:proofErr w:type="gramStart"/>
             <w:r>
-              <w:t>public</w:t>
-            </w:r>
-            <w:proofErr w:type="gramEnd"/>
-            <w:r>
-              <w:t xml:space="preserve"> class </w:t>
-            </w:r>
-            <w:proofErr w:type="spellStart"/>
-            <w:r>
-              <w:t>FilterConfig</w:t>
-            </w:r>
-            <w:proofErr w:type="spellEnd"/>
-            <w:r>
-              <w:t xml:space="preserve"> {</w:t>
+              <w:t>public class FilterConfig {</w:t>
             </w:r>
           </w:p>
           <w:p>
@@ -622,49 +364,7 @@
               <w:pStyle w:val="ListParagraph"/>
             </w:pPr>
             <w:r>
-              <w:t xml:space="preserve">    </w:t>
-            </w:r>
-            <w:proofErr w:type="gramStart"/>
-            <w:r>
-              <w:t>@Bean</w:t>
-            </w:r>
-            <w:proofErr w:type="gramEnd"/>
-          </w:p>
-          <w:p>
-            <w:pPr>
-              <w:pStyle w:val="ListParagraph"/>
-            </w:pPr>
-            <w:r>
-              <w:t xml:space="preserve">    public </w:t>
-            </w:r>
-            <w:proofErr w:type="spellStart"/>
-            <w:r>
-              <w:t>FilterRegistrationBean</w:t>
-            </w:r>
-            <w:proofErr w:type="spellEnd"/>
-            <w:r>
-              <w:t>&lt;</w:t>
-            </w:r>
-            <w:proofErr w:type="spellStart"/>
-            <w:r>
-              <w:t>MyFilter</w:t>
-            </w:r>
-            <w:proofErr w:type="spellEnd"/>
-            <w:r>
-              <w:t xml:space="preserve">&gt; </w:t>
-            </w:r>
-            <w:proofErr w:type="spellStart"/>
-            <w:proofErr w:type="gramStart"/>
-            <w:r>
-              <w:t>myFilterRegistration</w:t>
-            </w:r>
-            <w:proofErr w:type="spellEnd"/>
-            <w:r>
-              <w:t>(</w:t>
-            </w:r>
-            <w:proofErr w:type="gramEnd"/>
-            <w:r>
-              <w:t>) {</w:t>
+              <w:t xml:space="preserve">    @Bean</w:t>
             </w:r>
           </w:p>
           <w:p>
@@ -672,83 +372,7 @@
               <w:pStyle w:val="ListParagraph"/>
             </w:pPr>
             <w:r>
-              <w:t xml:space="preserve">        </w:t>
-            </w:r>
-            <w:proofErr w:type="spellStart"/>
-            <w:r>
-              <w:t>FilterRegistrationBean</w:t>
-            </w:r>
-            <w:proofErr w:type="spellEnd"/>
-            <w:r>
-              <w:t>&lt;</w:t>
-            </w:r>
-            <w:proofErr w:type="spellStart"/>
-            <w:r>
-              <w:t>MyFilter</w:t>
-            </w:r>
-            <w:proofErr w:type="spellEnd"/>
-            <w:r>
-              <w:t xml:space="preserve">&gt; registration = new </w:t>
-            </w:r>
-            <w:proofErr w:type="spellStart"/>
-            <w:r>
-              <w:t>FilterRegistrationBean</w:t>
-            </w:r>
-            <w:proofErr w:type="spellEnd"/>
-            <w:r>
-              <w:t>&lt;</w:t>
-            </w:r>
-            <w:proofErr w:type="gramStart"/>
-            <w:r>
-              <w:t>&gt;(</w:t>
-            </w:r>
-            <w:proofErr w:type="gramEnd"/>
-            <w:r>
-              <w:t xml:space="preserve">new </w:t>
-            </w:r>
-            <w:proofErr w:type="spellStart"/>
-            <w:proofErr w:type="gramStart"/>
-            <w:r>
-              <w:t>MyFilter</w:t>
-            </w:r>
-            <w:proofErr w:type="spellEnd"/>
-            <w:r>
-              <w:t>(</w:t>
-            </w:r>
-            <w:proofErr w:type="gramEnd"/>
-            <w:r>
-              <w:t>)</w:t>
-            </w:r>
-            <w:proofErr w:type="gramStart"/>
-            <w:r>
-              <w:t>);</w:t>
-            </w:r>
-            <w:proofErr w:type="gramEnd"/>
-          </w:p>
-          <w:p>
-            <w:pPr>
-              <w:pStyle w:val="ListParagraph"/>
-            </w:pPr>
-            <w:r>
-              <w:t xml:space="preserve">        </w:t>
-            </w:r>
-            <w:proofErr w:type="spellStart"/>
-            <w:proofErr w:type="gramStart"/>
-            <w:r>
-              <w:t>registration.addUrlPatterns</w:t>
-            </w:r>
-            <w:proofErr w:type="spellEnd"/>
-            <w:proofErr w:type="gramEnd"/>
-            <w:r>
-              <w:t>("/</w:t>
-            </w:r>
-            <w:proofErr w:type="spellStart"/>
-            <w:r>
-              <w:t>api</w:t>
-            </w:r>
-            <w:proofErr w:type="spellEnd"/>
-            <w:r>
-              <w:t>/*"); // Apply filter to specific URL patterns</w:t>
+              <w:t xml:space="preserve">    public FilterRegistrationBean&lt;MyFilter&gt; myFilterRegistration() {</w:t>
             </w:r>
           </w:p>
           <w:p>
@@ -756,17 +380,7 @@
               <w:pStyle w:val="ListParagraph"/>
             </w:pPr>
             <w:r>
-              <w:t xml:space="preserve">        </w:t>
-            </w:r>
-            <w:proofErr w:type="spellStart"/>
-            <w:proofErr w:type="gramStart"/>
-            <w:r>
-              <w:t>registration.setOrder</w:t>
-            </w:r>
-            <w:proofErr w:type="spellEnd"/>
-            <w:proofErr w:type="gramEnd"/>
-            <w:r>
-              <w:t>(2); // Set filter order</w:t>
+              <w:t xml:space="preserve">        FilterRegistrationBean&lt;MyFilter&gt; registration = new FilterRegistrationBean&lt;&gt;(new MyFilter());</w:t>
             </w:r>
           </w:p>
           <w:p>
@@ -774,13 +388,24 @@
               <w:pStyle w:val="ListParagraph"/>
             </w:pPr>
             <w:r>
-              <w:t xml:space="preserve">        return </w:t>
+              <w:t xml:space="preserve">        registration.addUrlPatterns("/api/*"); // Apply filter to specific URL patterns</w:t>
             </w:r>
-            <w:proofErr w:type="gramStart"/>
+          </w:p>
+          <w:p>
+            <w:pPr>
+              <w:pStyle w:val="ListParagraph"/>
+            </w:pPr>
             <w:r>
-              <w:t>registration;</w:t>
+              <w:t xml:space="preserve">        registration.setOrder(2); // Set filter order</w:t>
             </w:r>
-            <w:proofErr w:type="gramEnd"/>
+          </w:p>
+          <w:p>
+            <w:pPr>
+              <w:pStyle w:val="ListParagraph"/>
+            </w:pPr>
+            <w:r>
+              <w:t xml:space="preserve">        return registration;</w:t>
+            </w:r>
           </w:p>
           <w:p>
             <w:pPr>
@@ -850,31 +475,35 @@
           <w:b/>
           <w:bCs/>
         </w:rPr>
-        <w:t xml:space="preserve">o create an interceptor, we should implement the </w:t>
-      </w:r>
-      <w:proofErr w:type="spellStart"/>
-      <w:r>
+        <w:t>o create an interceptor, we should implement the HandlerInterceptor interface directly.</w:t>
+      </w:r>
+    </w:p>
+    <w:p>
+      <w:pPr>
+        <w:pStyle w:val="ListParagraph"/>
+        <w:numPr>
+          <w:ilvl w:val="0"/>
+          <w:numId w:val="8"/>
+        </w:numPr>
         <w:rPr>
           <w:b/>
           <w:bCs/>
         </w:rPr>
-        <w:t>HandlerInterceptor</w:t>
-      </w:r>
-      <w:proofErr w:type="spellEnd"/>
+      </w:pPr>
       <w:r>
         <w:rPr>
           <w:b/>
           <w:bCs/>
         </w:rPr>
-        <w:t xml:space="preserve"> interface directly.</w:t>
-      </w:r>
-    </w:p>
-    <w:p>
-      <w:pPr>
-        <w:pStyle w:val="ListParagraph"/>
-        <w:numPr>
-          <w:ilvl w:val="0"/>
-          <w:numId w:val="8"/>
+        <w:t>The HandlerInterceptor interface contains three main methods:</w:t>
+      </w:r>
+    </w:p>
+    <w:p>
+      <w:pPr>
+        <w:pStyle w:val="ListParagraph"/>
+        <w:numPr>
+          <w:ilvl w:val="0"/>
+          <w:numId w:val="10"/>
         </w:numPr>
         <w:rPr>
           <w:b/>
@@ -886,23 +515,27 @@
           <w:b/>
           <w:bCs/>
         </w:rPr>
-        <w:t xml:space="preserve">The </w:t>
-      </w:r>
-      <w:proofErr w:type="spellStart"/>
-      <w:r>
+        <w:t>prehandle() – called before the execution of the actual handler</w:t>
+      </w:r>
+    </w:p>
+    <w:p>
+      <w:pPr>
+        <w:pStyle w:val="ListParagraph"/>
+        <w:numPr>
+          <w:ilvl w:val="0"/>
+          <w:numId w:val="10"/>
+        </w:numPr>
         <w:rPr>
           <w:b/>
           <w:bCs/>
         </w:rPr>
-        <w:t>HandlerInterceptor</w:t>
-      </w:r>
-      <w:proofErr w:type="spellEnd"/>
+      </w:pPr>
       <w:r>
         <w:rPr>
           <w:b/>
           <w:bCs/>
         </w:rPr>
-        <w:t xml:space="preserve"> interface contains three main methods:</w:t>
+        <w:t>postHandle() – called after the handler is executed</w:t>
       </w:r>
     </w:p>
     <w:p>
@@ -917,106 +550,12 @@
           <w:bCs/>
         </w:rPr>
       </w:pPr>
-      <w:proofErr w:type="spellStart"/>
-      <w:proofErr w:type="gramStart"/>
       <w:r>
         <w:rPr>
           <w:b/>
           <w:bCs/>
         </w:rPr>
-        <w:t>prehandle</w:t>
-      </w:r>
-      <w:proofErr w:type="spellEnd"/>
-      <w:r>
-        <w:rPr>
-          <w:b/>
-          <w:bCs/>
-        </w:rPr>
-        <w:t>(</w:t>
-      </w:r>
-      <w:proofErr w:type="gramEnd"/>
-      <w:r>
-        <w:rPr>
-          <w:b/>
-          <w:bCs/>
-        </w:rPr>
-        <w:t>) – called before the execution of the actual handler</w:t>
-      </w:r>
-    </w:p>
-    <w:p>
-      <w:pPr>
-        <w:pStyle w:val="ListParagraph"/>
-        <w:numPr>
-          <w:ilvl w:val="0"/>
-          <w:numId w:val="10"/>
-        </w:numPr>
-        <w:rPr>
-          <w:b/>
-          <w:bCs/>
-        </w:rPr>
-      </w:pPr>
-      <w:proofErr w:type="spellStart"/>
-      <w:proofErr w:type="gramStart"/>
-      <w:r>
-        <w:rPr>
-          <w:b/>
-          <w:bCs/>
-        </w:rPr>
-        <w:t>postHandle</w:t>
-      </w:r>
-      <w:proofErr w:type="spellEnd"/>
-      <w:r>
-        <w:rPr>
-          <w:b/>
-          <w:bCs/>
-        </w:rPr>
-        <w:t>(</w:t>
-      </w:r>
-      <w:proofErr w:type="gramEnd"/>
-      <w:r>
-        <w:rPr>
-          <w:b/>
-          <w:bCs/>
-        </w:rPr>
-        <w:t>) – called after the handler is executed</w:t>
-      </w:r>
-    </w:p>
-    <w:p>
-      <w:pPr>
-        <w:pStyle w:val="ListParagraph"/>
-        <w:numPr>
-          <w:ilvl w:val="0"/>
-          <w:numId w:val="10"/>
-        </w:numPr>
-        <w:rPr>
-          <w:b/>
-          <w:bCs/>
-        </w:rPr>
-      </w:pPr>
-      <w:proofErr w:type="spellStart"/>
-      <w:proofErr w:type="gramStart"/>
-      <w:r>
-        <w:rPr>
-          <w:b/>
-          <w:bCs/>
-        </w:rPr>
-        <w:t>afterCompletion</w:t>
-      </w:r>
-      <w:proofErr w:type="spellEnd"/>
-      <w:r>
-        <w:rPr>
-          <w:b/>
-          <w:bCs/>
-        </w:rPr>
-        <w:t>(</w:t>
-      </w:r>
-      <w:proofErr w:type="gramEnd"/>
-      <w:r>
-        <w:rPr>
-          <w:b/>
-          <w:bCs/>
-        </w:rPr>
-        <w:t>) – called after the complete request is finished and the view is generated</w:t>
+        <w:t>afterCompletion() – called after the complete request is finished and the view is generated</w:t>
       </w:r>
     </w:p>
     <w:p>
@@ -1050,94 +589,12 @@
                 <w:bCs/>
               </w:rPr>
             </w:pPr>
-            <w:proofErr w:type="gramStart"/>
             <w:r>
               <w:rPr>
                 <w:b/>
                 <w:bCs/>
               </w:rPr>
               <w:t>@Override</w:t>
-            </w:r>
-            <w:proofErr w:type="gramEnd"/>
-          </w:p>
-          <w:p>
-            <w:pPr>
-              <w:rPr>
-                <w:b/>
-                <w:bCs/>
-              </w:rPr>
-            </w:pPr>
-            <w:r>
-              <w:rPr>
-                <w:b/>
-                <w:bCs/>
-              </w:rPr>
-              <w:t xml:space="preserve">public </w:t>
-            </w:r>
-            <w:proofErr w:type="spellStart"/>
-            <w:r>
-              <w:rPr>
-                <w:b/>
-                <w:bCs/>
-              </w:rPr>
-              <w:t>boolean</w:t>
-            </w:r>
-            <w:proofErr w:type="spellEnd"/>
-            <w:r>
-              <w:rPr>
-                <w:b/>
-                <w:bCs/>
-              </w:rPr>
-              <w:t xml:space="preserve"> </w:t>
-            </w:r>
-            <w:proofErr w:type="spellStart"/>
-            <w:proofErr w:type="gramStart"/>
-            <w:r>
-              <w:rPr>
-                <w:b/>
-                <w:bCs/>
-              </w:rPr>
-              <w:t>preHandle</w:t>
-            </w:r>
-            <w:proofErr w:type="spellEnd"/>
-            <w:r>
-              <w:rPr>
-                <w:b/>
-                <w:bCs/>
-              </w:rPr>
-              <w:t>(</w:t>
-            </w:r>
-            <w:proofErr w:type="gramEnd"/>
-          </w:p>
-          <w:p>
-            <w:pPr>
-              <w:rPr>
-                <w:b/>
-                <w:bCs/>
-              </w:rPr>
-            </w:pPr>
-            <w:r>
-              <w:rPr>
-                <w:b/>
-                <w:bCs/>
-              </w:rPr>
-              <w:t xml:space="preserve">  </w:t>
-            </w:r>
-            <w:proofErr w:type="spellStart"/>
-            <w:r>
-              <w:rPr>
-                <w:b/>
-                <w:bCs/>
-              </w:rPr>
-              <w:t>HttpServletRequest</w:t>
-            </w:r>
-            <w:proofErr w:type="spellEnd"/>
-            <w:r>
-              <w:rPr>
-                <w:b/>
-                <w:bCs/>
-              </w:rPr>
-              <w:t xml:space="preserve"> request,</w:t>
             </w:r>
           </w:p>
           <w:p>
@@ -1152,23 +609,37 @@
                 <w:b/>
                 <w:bCs/>
               </w:rPr>
-              <w:t xml:space="preserve">  </w:t>
+              <w:t>public boolean preHandle(</w:t>
             </w:r>
-            <w:proofErr w:type="spellStart"/>
+          </w:p>
+          <w:p>
+            <w:pPr>
+              <w:rPr>
+                <w:b/>
+                <w:bCs/>
+              </w:rPr>
+            </w:pPr>
             <w:r>
               <w:rPr>
                 <w:b/>
                 <w:bCs/>
               </w:rPr>
-              <w:t>HttpServletResponse</w:t>
+              <w:t xml:space="preserve">  HttpServletRequest request,</w:t>
             </w:r>
-            <w:proofErr w:type="spellEnd"/>
+          </w:p>
+          <w:p>
+            <w:pPr>
+              <w:rPr>
+                <w:b/>
+                <w:bCs/>
+              </w:rPr>
+            </w:pPr>
             <w:r>
               <w:rPr>
                 <w:b/>
                 <w:bCs/>
               </w:rPr>
-              <w:t xml:space="preserve"> response, </w:t>
+              <w:t xml:space="preserve">  HttpServletResponse response, </w:t>
             </w:r>
           </w:p>
           <w:p>
@@ -1213,17 +684,8 @@
                 <w:b/>
                 <w:bCs/>
               </w:rPr>
-              <w:t xml:space="preserve">    return </w:t>
+              <w:t xml:space="preserve">    return true;</w:t>
             </w:r>
-            <w:proofErr w:type="gramStart"/>
-            <w:r>
-              <w:rPr>
-                <w:b/>
-                <w:bCs/>
-              </w:rPr>
-              <w:t>true;</w:t>
-            </w:r>
-            <w:proofErr w:type="gramEnd"/>
           </w:p>
           <w:p>
             <w:pPr>
@@ -1255,23 +717,7 @@
           <w:b/>
           <w:bCs/>
         </w:rPr>
-        <w:t xml:space="preserve">Notice that the method returns a </w:t>
-      </w:r>
-      <w:proofErr w:type="spellStart"/>
-      <w:r>
-        <w:rPr>
-          <w:b/>
-          <w:bCs/>
-        </w:rPr>
-        <w:t>boolean</w:t>
-      </w:r>
-      <w:proofErr w:type="spellEnd"/>
-      <w:r>
-        <w:rPr>
-          <w:b/>
-          <w:bCs/>
-        </w:rPr>
-        <w:t xml:space="preserve"> value. It tells Spring to further process the request (true) or not (false).</w:t>
+        <w:t>Notice that the method returns a boolean value. It tells Spring to further process the request (true) or not (false).</w:t>
       </w:r>
     </w:p>
     <w:p>
@@ -1318,7 +764,6 @@
                 <w:bCs/>
               </w:rPr>
             </w:pPr>
-            <w:proofErr w:type="gramStart"/>
             <w:r>
               <w:rPr>
                 <w:b/>
@@ -1326,7 +771,6 @@
               </w:rPr>
               <w:t>@Override</w:t>
             </w:r>
-            <w:proofErr w:type="gramEnd"/>
           </w:p>
           <w:p>
             <w:pPr>
@@ -1340,51 +784,8 @@
                 <w:b/>
                 <w:bCs/>
               </w:rPr>
-              <w:t xml:space="preserve">public void </w:t>
+              <w:t>public void addInterceptors(InterceptorRegistry registry) {</w:t>
             </w:r>
-            <w:proofErr w:type="spellStart"/>
-            <w:proofErr w:type="gramStart"/>
-            <w:r>
-              <w:rPr>
-                <w:b/>
-                <w:bCs/>
-              </w:rPr>
-              <w:t>addInterceptors</w:t>
-            </w:r>
-            <w:proofErr w:type="spellEnd"/>
-            <w:r>
-              <w:rPr>
-                <w:b/>
-                <w:bCs/>
-              </w:rPr>
-              <w:t>(</w:t>
-            </w:r>
-            <w:proofErr w:type="spellStart"/>
-            <w:proofErr w:type="gramEnd"/>
-            <w:r>
-              <w:rPr>
-                <w:b/>
-                <w:bCs/>
-              </w:rPr>
-              <w:t>InterceptorRegistry</w:t>
-            </w:r>
-            <w:proofErr w:type="spellEnd"/>
-            <w:r>
-              <w:rPr>
-                <w:b/>
-                <w:bCs/>
-              </w:rPr>
-              <w:t xml:space="preserve"> </w:t>
-            </w:r>
-            <w:proofErr w:type="gramStart"/>
-            <w:r>
-              <w:rPr>
-                <w:b/>
-                <w:bCs/>
-              </w:rPr>
-              <w:t>registry) {</w:t>
-            </w:r>
-            <w:proofErr w:type="gramEnd"/>
           </w:p>
           <w:p>
             <w:pPr>
@@ -1398,60 +799,8 @@
                 <w:b/>
                 <w:bCs/>
               </w:rPr>
-              <w:t xml:space="preserve">    </w:t>
+              <w:t xml:space="preserve">    registry.addInterceptor(new LoggerInterceptor());</w:t>
             </w:r>
-            <w:proofErr w:type="spellStart"/>
-            <w:proofErr w:type="gramStart"/>
-            <w:r>
-              <w:rPr>
-                <w:b/>
-                <w:bCs/>
-              </w:rPr>
-              <w:t>registry.addInterceptor</w:t>
-            </w:r>
-            <w:proofErr w:type="spellEnd"/>
-            <w:proofErr w:type="gramEnd"/>
-            <w:r>
-              <w:rPr>
-                <w:b/>
-                <w:bCs/>
-              </w:rPr>
-              <w:t xml:space="preserve">(new </w:t>
-            </w:r>
-            <w:proofErr w:type="spellStart"/>
-            <w:proofErr w:type="gramStart"/>
-            <w:r>
-              <w:rPr>
-                <w:b/>
-                <w:bCs/>
-              </w:rPr>
-              <w:t>LoggerInterceptor</w:t>
-            </w:r>
-            <w:proofErr w:type="spellEnd"/>
-            <w:r>
-              <w:rPr>
-                <w:b/>
-                <w:bCs/>
-              </w:rPr>
-              <w:t>(</w:t>
-            </w:r>
-            <w:proofErr w:type="gramEnd"/>
-            <w:r>
-              <w:rPr>
-                <w:b/>
-                <w:bCs/>
-              </w:rPr>
-              <w:t>)</w:t>
-            </w:r>
-            <w:proofErr w:type="gramStart"/>
-            <w:r>
-              <w:rPr>
-                <w:b/>
-                <w:bCs/>
-              </w:rPr>
-              <w:t>);</w:t>
-            </w:r>
-            <w:proofErr w:type="gramEnd"/>
           </w:p>
           <w:p>
             <w:pPr>
@@ -1505,15 +854,7 @@
     <w:p/>
     <w:p>
       <w:r>
-        <w:t xml:space="preserve">How to intercept </w:t>
-      </w:r>
-      <w:proofErr w:type="gramStart"/>
-      <w:r>
-        <w:t>request</w:t>
-      </w:r>
-      <w:proofErr w:type="gramEnd"/>
-      <w:r>
-        <w:t xml:space="preserve"> in Bootstrap applications.</w:t>
+        <w:t>How to intercept request in Bootstrap applications.</w:t>
       </w:r>
     </w:p>
     <w:p>
@@ -1551,11 +892,9 @@
           <w:numId w:val="6"/>
         </w:numPr>
       </w:pPr>
-      <w:proofErr w:type="spellStart"/>
       <w:r>
         <w:t>ControllerAdvice</w:t>
       </w:r>
-      <w:proofErr w:type="spellEnd"/>
     </w:p>
     <w:p>
       <w:pPr>
@@ -1870,68 +1209,13 @@
           <w:numId w:val="11"/>
         </w:numPr>
       </w:pPr>
-      <w:proofErr w:type="gramStart"/>
-      <w:r>
-        <w:t>DB(</w:t>
-      </w:r>
-      <w:proofErr w:type="gramEnd"/>
-      <w:r>
-        <w:t>Repository level)</w:t>
-      </w:r>
-    </w:p>
-    <w:p>
-      <w:r>
-        <w:t xml:space="preserve">Each has its own requirements or purposes, DB </w:t>
-      </w:r>
-      <w:proofErr w:type="gramStart"/>
-      <w:r>
-        <w:t>layer</w:t>
-      </w:r>
-      <w:proofErr w:type="gramEnd"/>
-      <w:r>
-        <w:t xml:space="preserve"> can deal with </w:t>
-      </w:r>
-      <w:proofErr w:type="spellStart"/>
-      <w:proofErr w:type="gramStart"/>
-      <w:r>
-        <w:t>db</w:t>
-      </w:r>
-      <w:proofErr w:type="spellEnd"/>
-      <w:proofErr w:type="gramEnd"/>
-      <w:r>
-        <w:t xml:space="preserve"> related tasks </w:t>
-      </w:r>
-      <w:proofErr w:type="gramStart"/>
-      <w:r>
-        <w:t>where as</w:t>
-      </w:r>
-      <w:proofErr w:type="gramEnd"/>
-      <w:r>
-        <w:t xml:space="preserve"> service layer can deal with business or any third party </w:t>
-      </w:r>
-      <w:proofErr w:type="spellStart"/>
-      <w:r>
-        <w:t>intergrations</w:t>
-      </w:r>
-      <w:proofErr w:type="spellEnd"/>
-      <w:r>
-        <w:t xml:space="preserve">, so its better to have </w:t>
-      </w:r>
-      <w:proofErr w:type="gramStart"/>
-      <w:r>
-        <w:t>there</w:t>
-      </w:r>
-      <w:proofErr w:type="gramEnd"/>
-      <w:r>
-        <w:t xml:space="preserve"> own annotations which gives them their own purpose along with registering then as beans in </w:t>
-      </w:r>
-      <w:proofErr w:type="spellStart"/>
-      <w:r>
-        <w:t>applicationContext</w:t>
-      </w:r>
-      <w:proofErr w:type="spellEnd"/>
-      <w:r>
-        <w:t>.</w:t>
+      <w:r>
+        <w:t>DB(Repository level)</w:t>
+      </w:r>
+    </w:p>
+    <w:p>
+      <w:r>
+        <w:t>Each has its own requirements or purposes, DB layer can deal with db related tasks where as service layer can deal with business or any third party intergrations, so its better to have there own annotations which gives them their own purpose along with registering then as beans in applicationContext.</w:t>
       </w:r>
     </w:p>
     <w:p/>
@@ -1956,11 +1240,9 @@
           <w:numId w:val="1"/>
         </w:numPr>
       </w:pPr>
-      <w:proofErr w:type="spellStart"/>
       <w:r>
         <w:t>SpringBootApplication</w:t>
       </w:r>
-      <w:proofErr w:type="spellEnd"/>
     </w:p>
     <w:p>
       <w:pPr>
@@ -1982,11 +1264,9 @@
           <w:numId w:val="1"/>
         </w:numPr>
       </w:pPr>
-      <w:proofErr w:type="spellStart"/>
       <w:r>
         <w:t>EnableAutoConfiguration</w:t>
       </w:r>
-      <w:proofErr w:type="spellEnd"/>
     </w:p>
     <w:p>
       <w:pPr>
@@ -1996,11 +1276,9 @@
           <w:numId w:val="1"/>
         </w:numPr>
       </w:pPr>
-      <w:proofErr w:type="spellStart"/>
       <w:r>
         <w:t>ComponentScan</w:t>
       </w:r>
-      <w:proofErr w:type="spellEnd"/>
     </w:p>
     <w:p>
       <w:pPr>
@@ -2010,11 +1288,9 @@
           <w:numId w:val="1"/>
         </w:numPr>
       </w:pPr>
-      <w:proofErr w:type="gramStart"/>
       <w:r>
         <w:t>@ComponentScan</w:t>
       </w:r>
-      <w:proofErr w:type="gramEnd"/>
     </w:p>
     <w:p>
       <w:pPr>
@@ -2024,11 +1300,9 @@
           <w:numId w:val="1"/>
         </w:numPr>
       </w:pPr>
-      <w:proofErr w:type="spellStart"/>
       <w:r>
         <w:t>RestController</w:t>
       </w:r>
-      <w:proofErr w:type="spellEnd"/>
     </w:p>
     <w:p>
       <w:pPr>
@@ -2038,11 +1312,9 @@
           <w:numId w:val="1"/>
         </w:numPr>
       </w:pPr>
-      <w:proofErr w:type="spellStart"/>
       <w:r>
         <w:t>Autowire</w:t>
       </w:r>
-      <w:proofErr w:type="spellEnd"/>
     </w:p>
     <w:p>
       <w:pPr>
@@ -2100,11 +1372,9 @@
           <w:numId w:val="1"/>
         </w:numPr>
       </w:pPr>
-      <w:proofErr w:type="spellStart"/>
       <w:r>
         <w:t>PostCreate</w:t>
       </w:r>
-      <w:proofErr w:type="spellEnd"/>
     </w:p>
     <w:p>
       <w:pPr>
@@ -2114,11 +1384,9 @@
           <w:numId w:val="1"/>
         </w:numPr>
       </w:pPr>
-      <w:proofErr w:type="spellStart"/>
       <w:r>
         <w:t>PreDestroy</w:t>
       </w:r>
-      <w:proofErr w:type="spellEnd"/>
     </w:p>
     <w:p>
       <w:pPr>
@@ -2140,11 +1408,9 @@
           <w:numId w:val="1"/>
         </w:numPr>
       </w:pPr>
-      <w:proofErr w:type="spellStart"/>
       <w:r>
         <w:t>ControllerAdvice</w:t>
       </w:r>
-      <w:proofErr w:type="spellEnd"/>
       <w:r>
         <w:sym w:font="Wingdings" w:char="F0E0"/>
       </w:r>
@@ -2167,20 +1433,7 @@
         <w:sym w:font="Wingdings" w:char="F0E0"/>
       </w:r>
       <w:r>
-        <w:t xml:space="preserve"> Marks the method as handling </w:t>
-      </w:r>
-      <w:proofErr w:type="gramStart"/>
-      <w:r>
-        <w:t xml:space="preserve">particular type of </w:t>
-      </w:r>
-      <w:proofErr w:type="spellStart"/>
-      <w:r>
-        <w:t>execption</w:t>
-      </w:r>
-      <w:proofErr w:type="spellEnd"/>
-      <w:proofErr w:type="gramEnd"/>
-      <w:r>
-        <w:t>.</w:t>
+        <w:t xml:space="preserve"> Marks the method as handling particular type of execption.</w:t>
       </w:r>
     </w:p>
     <w:p/>
@@ -2258,30 +1511,18 @@
           <w:numId w:val="3"/>
         </w:numPr>
       </w:pPr>
-      <w:proofErr w:type="spellStart"/>
-      <w:proofErr w:type="gramStart"/>
-      <w:r>
-        <w:t>GeneratedValue</w:t>
-      </w:r>
-      <w:proofErr w:type="spellEnd"/>
-      <w:r>
-        <w:t>(</w:t>
-      </w:r>
-      <w:proofErr w:type="gramEnd"/>
-      <w:r>
-        <w:t>Strategy</w:t>
+      <w:r>
+        <w:t>GeneratedValue(Strategy</w:t>
       </w:r>
       <w:r>
         <w:t>=</w:t>
       </w:r>
-      <w:proofErr w:type="spellStart"/>
       <w:r>
         <w:t>GenerationType</w:t>
       </w:r>
       <w:r>
         <w:t>.IDENTITY</w:t>
       </w:r>
-      <w:proofErr w:type="spellEnd"/>
       <w:r>
         <w:t>)</w:t>
       </w:r>
@@ -2323,7 +1564,6 @@
           <w:numId w:val="4"/>
         </w:numPr>
       </w:pPr>
-      <w:proofErr w:type="spellStart"/>
       <w:r>
         <w:t>Path</w:t>
       </w:r>
@@ -2333,7 +1573,6 @@
       <w:r>
         <w:t>ariable</w:t>
       </w:r>
-      <w:proofErr w:type="spellEnd"/>
       <w:r>
         <w:sym w:font="Wingdings" w:char="F0E8"/>
       </w:r>
@@ -2344,15 +1583,46 @@
     <w:p/>
     <w:p>
       <w:r>
-        <w:t xml:space="preserve">When we query database using entity manager we don’t </w:t>
-      </w:r>
-      <w:proofErr w:type="gramStart"/>
-      <w:r>
-        <w:t>query to</w:t>
-      </w:r>
-      <w:proofErr w:type="gramEnd"/>
-      <w:r>
-        <w:t xml:space="preserve"> DB, we query to Entity class which is in Java, so all queries should refer to Entity class not DB table</w:t>
+        <w:t>When we query database using entity manager we don’t query to DB, we query to Entity class which is in Java, so all queries should refer to Entity class not DB table</w:t>
+      </w:r>
+    </w:p>
+    <w:p/>
+    <w:p/>
+    <w:p/>
+    <w:p/>
+    <w:p/>
+    <w:p>
+      <w:r>
+        <w:lastRenderedPageBreak/>
+        <w:t>PUT vs Patch request</w:t>
+      </w:r>
+    </w:p>
+    <w:p>
+      <w:r>
+        <w:t>if a table has 3 columns but we sent only 2 then 3</w:t>
+      </w:r>
+      <w:r>
+        <w:rPr>
+          <w:vertAlign w:val="superscript"/>
+        </w:rPr>
+        <w:t>rd</w:t>
+      </w:r>
+      <w:r>
+        <w:t xml:space="preserve"> column value becomes null or default, it overrides existing value with default value</w:t>
+      </w:r>
+    </w:p>
+    <w:p>
+      <w:r>
+        <w:t>PUT request updates the whole resource, if no value passed for any particular property then it will be set to default value as null or whatever is the default value in db. So PUT is used for complete update</w:t>
+      </w:r>
+    </w:p>
+    <w:p/>
+    <w:p>
+      <w:r>
+        <w:t>If we want to do partial update Patch is the better option.</w:t>
+      </w:r>
+      <w:r>
+        <w:t xml:space="preserve"> Other fields are not touched.</w:t>
       </w:r>
     </w:p>
     <w:sectPr>

</xml_diff>